<commit_message>
Update Vacation Days Legal
</commit_message>
<xml_diff>
--- a/Vacation Days/Legal/VacationDays_ToS.docx
+++ b/Vacation Days/Legal/VacationDays_ToS.docx
@@ -279,6 +279,29 @@
           <w:rFonts w:ascii="Arial" w:hAnsi="Arial" w:cs="Arial"/>
           <w:color w:val="000000" w:themeColor="text1"/>
         </w:rPr>
+        <w:t xml:space="preserve">/ </w:t>
+      </w:r>
+      <w:hyperlink r:id="rId9" w:history="1">
+        <w:r>
+          <w:rPr>
+            <w:rStyle w:val="Hyperlink"/>
+            <w:rFonts w:ascii="Arial" w:hAnsi="Arial" w:cs="Arial"/>
+          </w:rPr>
+          <w:t>https://crazymarvin.com/vacationdays</w:t>
+        </w:r>
+      </w:hyperlink>
+      <w:r>
+        <w:rPr>
+          <w:rFonts w:ascii="Arial" w:hAnsi="Arial" w:cs="Arial"/>
+          <w:color w:val="000000" w:themeColor="text1"/>
+        </w:rPr>
+        <w:t xml:space="preserve"> </w:t>
+      </w:r>
+      <w:r>
+        <w:rPr>
+          <w:rFonts w:ascii="Arial" w:hAnsi="Arial" w:cs="Arial"/>
+          <w:color w:val="000000" w:themeColor="text1"/>
+        </w:rPr>
         <w:t>and our mobile application Vacation Days (together or individually “</w:t>
       </w:r>
       <w:r>
@@ -328,7 +351,7 @@
         </w:rPr>
         <w:t xml:space="preserve">Our Privacy Policy also governs your use of our Service and explains how we collect, safeguard and disclose information that results from your use of our web pages. Please read it here </w:t>
       </w:r>
-      <w:hyperlink r:id="rId9" w:history="1">
+      <w:hyperlink r:id="rId10" w:history="1">
         <w:r>
           <w:rPr>
             <w:rStyle w:val="Hyperlink"/>
@@ -395,23 +418,7 @@
           <w:rFonts w:ascii="Arial" w:hAnsi="Arial" w:cs="Arial"/>
           <w:color w:val="000000" w:themeColor="text1"/>
         </w:rPr>
-        <w:t xml:space="preserve">”). You acknowledge that you have read and understood </w:t>
-      </w:r>
-      <w:proofErr w:type="gramStart"/>
-      <w:r>
-        <w:rPr>
-          <w:rFonts w:ascii="Arial" w:hAnsi="Arial" w:cs="Arial"/>
-          <w:color w:val="000000" w:themeColor="text1"/>
-        </w:rPr>
-        <w:t>Agreements, and</w:t>
-      </w:r>
-      <w:proofErr w:type="gramEnd"/>
-      <w:r>
-        <w:rPr>
-          <w:rFonts w:ascii="Arial" w:hAnsi="Arial" w:cs="Arial"/>
-          <w:color w:val="000000" w:themeColor="text1"/>
-        </w:rPr>
-        <w:t xml:space="preserve"> agree to be bound of them.</w:t>
+        <w:t>”). You acknowledge that you have read and understood Agreements, and agree to be bound of them.</w:t>
       </w:r>
     </w:p>
     <w:p>
@@ -451,7 +458,7 @@
         </w:rPr>
         <w:t xml:space="preserve">If you do not agree with (or cannot comply with) Agreements, then you may not use the Service, but please let us know by emailing at </w:t>
       </w:r>
-      <w:hyperlink r:id="rId10" w:history="1">
+      <w:hyperlink r:id="rId11" w:history="1">
         <w:r>
           <w:rPr>
             <w:rStyle w:val="Hyperlink"/>
@@ -730,23 +737,7 @@
           <w:rFonts w:ascii="Arial" w:hAnsi="Arial" w:cs="Arial"/>
           <w:color w:val="000000" w:themeColor="text1"/>
         </w:rPr>
-        <w:t xml:space="preserve">We may employ the use of </w:t>
-      </w:r>
-      <w:proofErr w:type="gramStart"/>
-      <w:r>
-        <w:rPr>
-          <w:rFonts w:ascii="Arial" w:hAnsi="Arial" w:cs="Arial"/>
-          <w:color w:val="000000" w:themeColor="text1"/>
-        </w:rPr>
-        <w:t>third party</w:t>
-      </w:r>
-      <w:proofErr w:type="gramEnd"/>
-      <w:r>
-        <w:rPr>
-          <w:rFonts w:ascii="Arial" w:hAnsi="Arial" w:cs="Arial"/>
-          <w:color w:val="000000" w:themeColor="text1"/>
-        </w:rPr>
-        <w:t xml:space="preserve"> services for the purpose of facilitating payment and the completion of Purchases. By submitting your information, you grant us the right to provide the information to these third parties subject to our Privacy Policy.</w:t>
+        <w:t>We may employ the use of third party services for the purpose of facilitating payment and the completion of Purchases. By submitting your information, you grant us the right to provide the information to these third parties subject to our Privacy Policy.</w:t>
       </w:r>
     </w:p>
     <w:p>
@@ -782,40 +773,25 @@
           <w:rFonts w:ascii="Arial" w:hAnsi="Arial" w:cs="Arial"/>
           <w:color w:val="000000" w:themeColor="text1"/>
         </w:rPr>
-        <w:t xml:space="preserve">We reserve the right to refuse or cancel your order at any time for reasons including but not limited </w:t>
-      </w:r>
-      <w:proofErr w:type="gramStart"/>
-      <w:r>
-        <w:rPr>
-          <w:rFonts w:ascii="Arial" w:hAnsi="Arial" w:cs="Arial"/>
-          <w:color w:val="000000" w:themeColor="text1"/>
-        </w:rPr>
-        <w:t>to:</w:t>
-      </w:r>
-      <w:proofErr w:type="gramEnd"/>
-      <w:r>
-        <w:rPr>
-          <w:rFonts w:ascii="Arial" w:hAnsi="Arial" w:cs="Arial"/>
-          <w:color w:val="000000" w:themeColor="text1"/>
-        </w:rPr>
-        <w:t xml:space="preserve"> product or service availability, errors in the description or price of the product or service, error in your order or other reasons.</w:t>
-      </w:r>
-    </w:p>
-    <w:p>
-      <w:pPr>
-        <w:spacing w:after="0" w:line="240" w:lineRule="auto"/>
-        <w:ind w:left="357"/>
-        <w:jc w:val="both"/>
-        <w:rPr>
-          <w:rFonts w:ascii="Arial" w:hAnsi="Arial" w:cs="Arial"/>
-          <w:color w:val="000000" w:themeColor="text1"/>
-        </w:rPr>
-      </w:pPr>
-      <w:r>
-        <w:rPr>
-          <w:rFonts w:ascii="Arial" w:hAnsi="Arial" w:cs="Arial"/>
-          <w:color w:val="000000" w:themeColor="text1"/>
-        </w:rPr>
+        <w:t>We reserve the right to refuse or cancel your order at any time for reasons including but not limited to: product or service availability, errors in the description or price of the product or service, error in your order or other reasons.</w:t>
+      </w:r>
+    </w:p>
+    <w:p>
+      <w:pPr>
+        <w:spacing w:after="0" w:line="240" w:lineRule="auto"/>
+        <w:ind w:left="357"/>
+        <w:jc w:val="both"/>
+        <w:rPr>
+          <w:rFonts w:ascii="Arial" w:hAnsi="Arial" w:cs="Arial"/>
+          <w:color w:val="000000" w:themeColor="text1"/>
+        </w:rPr>
+      </w:pPr>
+      <w:r>
+        <w:rPr>
+          <w:rFonts w:ascii="Arial" w:hAnsi="Arial" w:cs="Arial"/>
+          <w:color w:val="000000" w:themeColor="text1"/>
+        </w:rPr>
+        <w:lastRenderedPageBreak/>
         <w:t xml:space="preserve"> </w:t>
       </w:r>
     </w:p>
@@ -835,7 +811,6 @@
           <w:rFonts w:ascii="Arial" w:hAnsi="Arial" w:cs="Arial"/>
           <w:color w:val="000000" w:themeColor="text1"/>
         </w:rPr>
-        <w:lastRenderedPageBreak/>
         <w:t xml:space="preserve">We reserve the right to refuse or cancel your order if fraud or an unauthorized or illegal transaction is suspected. </w:t>
       </w:r>
     </w:p>
@@ -1047,23 +1022,7 @@
           <w:rFonts w:ascii="Arial" w:hAnsi="Arial" w:cs="Arial"/>
           <w:color w:val="000000" w:themeColor="text1"/>
         </w:rPr>
-        <w:t xml:space="preserve">At the end of each Billing Cycle, your Subscription will automatically renew under the exact same conditions unless you cancel </w:t>
-      </w:r>
-      <w:proofErr w:type="gramStart"/>
-      <w:r>
-        <w:rPr>
-          <w:rFonts w:ascii="Arial" w:hAnsi="Arial" w:cs="Arial"/>
-          <w:color w:val="000000" w:themeColor="text1"/>
-        </w:rPr>
-        <w:t>it</w:t>
-      </w:r>
-      <w:proofErr w:type="gramEnd"/>
-      <w:r>
-        <w:rPr>
-          <w:rFonts w:ascii="Arial" w:hAnsi="Arial" w:cs="Arial"/>
-          <w:color w:val="000000" w:themeColor="text1"/>
-        </w:rPr>
-        <w:t xml:space="preserve"> or Crazy Marvin cancels it. You may cancel your Subscription renewal either through your online account management page or by contacting Crazy Marvin customer support team.</w:t>
+        <w:t>At the end of each Billing Cycle, your Subscription will automatically renew under the exact same conditions unless you cancel it or Crazy Marvin cancels it. You may cancel your Subscription renewal either through your online account management page or by contacting Crazy Marvin customer support team.</w:t>
       </w:r>
     </w:p>
     <w:p>
@@ -1199,21 +1158,7 @@
         <w:rPr>
           <w:rFonts w:ascii="Arial" w:hAnsi="Arial" w:cs="Arial"/>
         </w:rPr>
-        <w:t xml:space="preserve">Crazy Marvin may, at its sole discretion, offer a Subscription with a free trial for a limited </w:t>
-      </w:r>
-      <w:proofErr w:type="gramStart"/>
-      <w:r>
-        <w:rPr>
-          <w:rFonts w:ascii="Arial" w:hAnsi="Arial" w:cs="Arial"/>
-        </w:rPr>
-        <w:t>period of time</w:t>
-      </w:r>
-      <w:proofErr w:type="gramEnd"/>
-      <w:r>
-        <w:rPr>
-          <w:rFonts w:ascii="Arial" w:hAnsi="Arial" w:cs="Arial"/>
-        </w:rPr>
-        <w:t xml:space="preserve"> (“</w:t>
+        <w:t>Crazy Marvin may, at its sole discretion, offer a Subscription with a free trial for a limited period of time (“</w:t>
       </w:r>
       <w:r>
         <w:rPr>
@@ -1418,6 +1363,7 @@
           <w:rFonts w:ascii="Arial" w:hAnsi="Arial" w:cs="Arial"/>
           <w:color w:val="000000" w:themeColor="text1"/>
         </w:rPr>
+        <w:lastRenderedPageBreak/>
         <w:t xml:space="preserve"> </w:t>
       </w:r>
     </w:p>
@@ -1435,7 +1381,6 @@
         <w:rPr>
           <w:rFonts w:ascii="Arial" w:hAnsi="Arial" w:cs="Arial"/>
         </w:rPr>
-        <w:lastRenderedPageBreak/>
         <w:t>Crazy Marvin will provide you with a reasonable prior notice of any change in Subscription fees to give you an opportunity to terminate your Subscription before such change becomes effective.</w:t>
       </w:r>
     </w:p>
@@ -1537,7 +1482,7 @@
           <w:rFonts w:ascii="Arial" w:hAnsi="Arial" w:cs="Arial"/>
           <w:color w:val="000000" w:themeColor="text1"/>
         </w:rPr>
-        <w:t>We issue refunds for Contracts within thirty (30) days of the original purchase of the Contract.</w:t>
+        <w:t>Except when required by law, paid Subscription fees are non-refundable.</w:t>
       </w:r>
     </w:p>
     <w:p>
@@ -1689,33 +1634,15 @@
           <w:rFonts w:ascii="Arial" w:hAnsi="Arial" w:cs="Arial"/>
           <w:color w:val="000000" w:themeColor="text1"/>
         </w:rPr>
-        <w:t xml:space="preserve">You retain </w:t>
-      </w:r>
-      <w:proofErr w:type="gramStart"/>
-      <w:r>
-        <w:rPr>
-          <w:rFonts w:ascii="Arial" w:hAnsi="Arial" w:cs="Arial"/>
-          <w:color w:val="000000" w:themeColor="text1"/>
-        </w:rPr>
-        <w:t>any and all</w:t>
-      </w:r>
-      <w:proofErr w:type="gramEnd"/>
-      <w:r>
-        <w:rPr>
-          <w:rFonts w:ascii="Arial" w:hAnsi="Arial" w:cs="Arial"/>
-          <w:color w:val="000000" w:themeColor="text1"/>
-        </w:rPr>
-        <w:t xml:space="preserve"> of your rights to any Content you submit, post or display on or through Service and you are responsible for protecting those rights. We take no responsibility and assume no liability for Content you or any </w:t>
-      </w:r>
-      <w:proofErr w:type="gramStart"/>
-      <w:r>
-        <w:rPr>
-          <w:rFonts w:ascii="Arial" w:hAnsi="Arial" w:cs="Arial"/>
-          <w:color w:val="000000" w:themeColor="text1"/>
-        </w:rPr>
-        <w:t>third party</w:t>
-      </w:r>
-      <w:proofErr w:type="gramEnd"/>
+        <w:t xml:space="preserve">You retain any and all of your rights to any Content you submit, post or display on or through Service and you are responsible for protecting those rights. We take no responsibility and assume no liability for Content you or any </w:t>
+      </w:r>
+      <w:r>
+        <w:rPr>
+          <w:rFonts w:ascii="Arial" w:hAnsi="Arial" w:cs="Arial"/>
+          <w:color w:val="000000" w:themeColor="text1"/>
+        </w:rPr>
+        <w:t>third-party</w:t>
+      </w:r>
       <w:r>
         <w:rPr>
           <w:rFonts w:ascii="Arial" w:hAnsi="Arial" w:cs="Arial"/>
@@ -1990,6 +1917,7 @@
         <w:rPr>
           <w:rFonts w:ascii="Arial" w:hAnsi="Arial" w:cs="Arial"/>
         </w:rPr>
+        <w:lastRenderedPageBreak/>
         <w:t xml:space="preserve"> </w:t>
       </w:r>
     </w:p>
@@ -2010,7 +1938,6 @@
         <w:rPr>
           <w:rFonts w:ascii="Arial" w:hAnsi="Arial" w:cs="Arial"/>
         </w:rPr>
-        <w:lastRenderedPageBreak/>
         <w:t>To impersonate or attempt to impersonate Company, a Company employee, another user, or any other person or entity.</w:t>
       </w:r>
     </w:p>
@@ -2637,7 +2564,7 @@
         </w:rPr>
         <w:t xml:space="preserve">For more information on the privacy practices of Google, please visit the Google Privacy Terms web page: </w:t>
       </w:r>
-      <w:hyperlink r:id="rId11">
+      <w:hyperlink r:id="rId12">
         <w:r>
           <w:rPr>
             <w:rFonts w:ascii="Arial" w:hAnsi="Arial" w:cs="Arial"/>
@@ -2664,6 +2591,7 @@
           <w:color w:val="0000FF" w:themeColor="hyperlink"/>
           <w:u w:val="single"/>
         </w:rPr>
+        <w:lastRenderedPageBreak/>
         <w:t xml:space="preserve"> </w:t>
       </w:r>
     </w:p>
@@ -2681,10 +2609,9 @@
         <w:rPr>
           <w:rFonts w:ascii="Arial" w:hAnsi="Arial" w:cs="Arial"/>
         </w:rPr>
-        <w:lastRenderedPageBreak/>
         <w:t xml:space="preserve">We also encourage you to review the Google's policy for safeguarding your data: </w:t>
       </w:r>
-      <w:hyperlink r:id="rId12">
+      <w:hyperlink r:id="rId13">
         <w:r>
           <w:rPr>
             <w:rFonts w:ascii="Arial" w:hAnsi="Arial" w:cs="Arial"/>
@@ -2789,52 +2716,6 @@
           <w:rFonts w:ascii="Arial" w:hAnsi="Arial" w:cs="Arial"/>
         </w:rPr>
         <w:t xml:space="preserve">You may opt-out of certain Firebase features through your mobile device settings, such as your device advertising settings or by following the instructions provided by Google in their Privacy Policy: </w:t>
-      </w:r>
-      <w:hyperlink r:id="rId13">
-        <w:r>
-          <w:rPr>
-            <w:rFonts w:ascii="Arial" w:hAnsi="Arial" w:cs="Arial"/>
-            <w:color w:val="0000FF" w:themeColor="hyperlink"/>
-            <w:u w:val="single"/>
-          </w:rPr>
-          <w:t>https://policies.google.com/privacy?hl=en</w:t>
-        </w:r>
-      </w:hyperlink>
-    </w:p>
-    <w:p>
-      <w:pPr>
-        <w:spacing w:after="0" w:line="240" w:lineRule="auto"/>
-        <w:ind w:left="357"/>
-        <w:jc w:val="both"/>
-        <w:rPr>
-          <w:rFonts w:ascii="Arial" w:hAnsi="Arial" w:cs="Arial"/>
-        </w:rPr>
-      </w:pPr>
-      <w:r>
-        <w:rPr>
-          <w:rFonts w:ascii="Arial" w:hAnsi="Arial" w:cs="Arial"/>
-          <w:color w:val="0000FF" w:themeColor="hyperlink"/>
-          <w:u w:val="single"/>
-        </w:rPr>
-        <w:t xml:space="preserve"> </w:t>
-      </w:r>
-    </w:p>
-    <w:p>
-      <w:pPr>
-        <w:spacing w:after="0" w:line="240" w:lineRule="auto"/>
-        <w:ind w:left="357"/>
-        <w:jc w:val="both"/>
-        <w:rPr>
-          <w:rFonts w:ascii="Arial" w:hAnsi="Arial" w:cs="Arial"/>
-          <w:color w:val="0000FF" w:themeColor="hyperlink"/>
-          <w:u w:val="single"/>
-        </w:rPr>
-      </w:pPr>
-      <w:r>
-        <w:rPr>
-          <w:rFonts w:ascii="Arial" w:hAnsi="Arial" w:cs="Arial"/>
-        </w:rPr>
-        <w:t xml:space="preserve">For more information on what type of information Firebase collects, please visit the Google Privacy Terms web page: </w:t>
       </w:r>
       <w:hyperlink r:id="rId14">
         <w:r>
@@ -2867,6 +2748,52 @@
     </w:p>
     <w:p>
       <w:pPr>
+        <w:spacing w:after="0" w:line="240" w:lineRule="auto"/>
+        <w:ind w:left="357"/>
+        <w:jc w:val="both"/>
+        <w:rPr>
+          <w:rFonts w:ascii="Arial" w:hAnsi="Arial" w:cs="Arial"/>
+          <w:color w:val="0000FF" w:themeColor="hyperlink"/>
+          <w:u w:val="single"/>
+        </w:rPr>
+      </w:pPr>
+      <w:r>
+        <w:rPr>
+          <w:rFonts w:ascii="Arial" w:hAnsi="Arial" w:cs="Arial"/>
+        </w:rPr>
+        <w:t xml:space="preserve">For more information on what type of information Firebase collects, please visit the Google Privacy Terms web page: </w:t>
+      </w:r>
+      <w:hyperlink r:id="rId15">
+        <w:r>
+          <w:rPr>
+            <w:rFonts w:ascii="Arial" w:hAnsi="Arial" w:cs="Arial"/>
+            <w:color w:val="0000FF" w:themeColor="hyperlink"/>
+            <w:u w:val="single"/>
+          </w:rPr>
+          <w:t>https://policies.google.com/privacy?hl=en</w:t>
+        </w:r>
+      </w:hyperlink>
+    </w:p>
+    <w:p>
+      <w:pPr>
+        <w:spacing w:after="0" w:line="240" w:lineRule="auto"/>
+        <w:ind w:left="357"/>
+        <w:jc w:val="both"/>
+        <w:rPr>
+          <w:rFonts w:ascii="Arial" w:hAnsi="Arial" w:cs="Arial"/>
+        </w:rPr>
+      </w:pPr>
+      <w:r>
+        <w:rPr>
+          <w:rFonts w:ascii="Arial" w:hAnsi="Arial" w:cs="Arial"/>
+          <w:color w:val="0000FF" w:themeColor="hyperlink"/>
+          <w:u w:val="single"/>
+        </w:rPr>
+        <w:t xml:space="preserve"> </w:t>
+      </w:r>
+    </w:p>
+    <w:p>
+      <w:pPr>
         <w:keepNext/>
         <w:spacing w:after="0" w:line="240" w:lineRule="auto"/>
         <w:ind w:left="357"/>
@@ -2903,7 +2830,7 @@
         </w:rPr>
         <w:t xml:space="preserve">Fathom Analytics is analytics service provided by Conva Ventures Inc. You can find their Privacy Policy here: </w:t>
       </w:r>
-      <w:hyperlink r:id="rId15" w:history="1">
+      <w:hyperlink r:id="rId16" w:history="1">
         <w:r>
           <w:rPr>
             <w:rFonts w:ascii="Arial" w:hAnsi="Arial" w:cs="Arial"/>
@@ -3010,7 +2937,7 @@
         </w:rPr>
         <w:t xml:space="preserve"> is a web analytics service. You can visit their Privacy Policy page here: </w:t>
       </w:r>
-      <w:hyperlink r:id="rId16">
+      <w:hyperlink r:id="rId17">
         <w:r>
           <w:rPr>
             <w:rFonts w:ascii="Arial" w:hAnsi="Arial" w:cs="Arial"/>
@@ -3106,7 +3033,7 @@
         </w:rPr>
         <w:t xml:space="preserve"> here: </w:t>
       </w:r>
-      <w:hyperlink r:id="rId17" w:history="1">
+      <w:hyperlink r:id="rId18" w:history="1">
         <w:r>
           <w:rPr>
             <w:rStyle w:val="Hyperlink"/>
@@ -3121,7 +3048,7 @@
         </w:rPr>
         <w:t xml:space="preserve"> </w:t>
       </w:r>
-      <w:hyperlink r:id="rId18" w:history="1"/>
+      <w:hyperlink r:id="rId19" w:history="1"/>
     </w:p>
     <w:p>
       <w:pPr>
@@ -3177,7 +3104,7 @@
         </w:rPr>
         <w:t xml:space="preserve">Cloudflare analytics is a web analytics service operated by Cloudflare Inc. Read the Privacy Policy here: </w:t>
       </w:r>
-      <w:hyperlink r:id="rId19" w:history="1">
+      <w:hyperlink r:id="rId20" w:history="1">
         <w:r>
           <w:rPr>
             <w:rFonts w:ascii="Arial" w:hAnsi="Arial" w:cs="Arial"/>
@@ -3271,7 +3198,7 @@
         </w:rPr>
         <w:t xml:space="preserve"> here: </w:t>
       </w:r>
-      <w:hyperlink r:id="rId20">
+      <w:hyperlink r:id="rId21">
         <w:r>
           <w:rPr>
             <w:rFonts w:ascii="Arial" w:hAnsi="Arial" w:cs="Arial"/>
@@ -3377,7 +3304,7 @@
         </w:rPr>
         <w:t xml:space="preserve">You can opt-out from Flurry Analytics service to prevent Flurry Analytics from using and sharing your information by visiting the Flurry's Opt-out page: </w:t>
       </w:r>
-      <w:hyperlink r:id="rId21">
+      <w:hyperlink r:id="rId22">
         <w:r>
           <w:rPr>
             <w:rFonts w:ascii="Arial" w:hAnsi="Arial" w:cs="Arial"/>
@@ -3421,7 +3348,7 @@
         </w:rPr>
         <w:t xml:space="preserve">For more information on the privacy practices and policies of Yahoo!, please visit their Privacy Policy page: </w:t>
       </w:r>
-      <w:hyperlink r:id="rId22">
+      <w:hyperlink r:id="rId23">
         <w:r>
           <w:rPr>
             <w:rFonts w:ascii="Arial" w:hAnsi="Arial" w:cs="Arial"/>
@@ -3549,23 +3476,9 @@
         <w:rPr>
           <w:rFonts w:ascii="Arial" w:hAnsi="Arial" w:cs="Arial"/>
         </w:rPr>
-        <w:t xml:space="preserve">You can prevent Mixpanel from using your information for analytics purposes by </w:t>
-      </w:r>
-      <w:proofErr w:type="gramStart"/>
-      <w:r>
-        <w:rPr>
-          <w:rFonts w:ascii="Arial" w:hAnsi="Arial" w:cs="Arial"/>
-        </w:rPr>
-        <w:t>opting-out</w:t>
-      </w:r>
-      <w:proofErr w:type="gramEnd"/>
-      <w:r>
-        <w:rPr>
-          <w:rFonts w:ascii="Arial" w:hAnsi="Arial" w:cs="Arial"/>
-        </w:rPr>
-        <w:t xml:space="preserve">. To opt-out of Mixpanel service, please visit this page: </w:t>
-      </w:r>
-      <w:hyperlink r:id="rId23">
+        <w:t xml:space="preserve">You can prevent Mixpanel from using your information for analytics purposes by opting-out. To opt-out of Mixpanel service, please visit this page: </w:t>
+      </w:r>
+      <w:hyperlink r:id="rId24">
         <w:r>
           <w:rPr>
             <w:rFonts w:ascii="Arial" w:hAnsi="Arial" w:cs="Arial"/>
@@ -3609,9 +3522,10 @@
         <w:rPr>
           <w:rFonts w:ascii="Arial" w:hAnsi="Arial" w:cs="Arial"/>
         </w:rPr>
+        <w:lastRenderedPageBreak/>
         <w:t xml:space="preserve">For more information on what type of information Mixpanel collects, please visit the Terms of Use page of Mixpanel: </w:t>
       </w:r>
-      <w:hyperlink r:id="rId24">
+      <w:hyperlink r:id="rId25">
         <w:r>
           <w:rPr>
             <w:rFonts w:ascii="Arial" w:hAnsi="Arial" w:cs="Arial"/>
@@ -3637,7 +3551,6 @@
           <w:color w:val="0000FF" w:themeColor="hyperlink"/>
           <w:u w:val="single"/>
         </w:rPr>
-        <w:lastRenderedPageBreak/>
         <w:t xml:space="preserve"> </w:t>
       </w:r>
     </w:p>
@@ -3712,14 +3625,13 @@
         </w:rPr>
         <w:t xml:space="preserve">For more information on what type of information Unity Analytics collects, please visit their Privacy Policy page: </w:t>
       </w:r>
-      <w:hyperlink r:id="rId25">
+      <w:hyperlink r:id="rId26" w:history="1">
         <w:r>
           <w:rPr>
+            <w:rStyle w:val="Hyperlink"/>
             <w:rFonts w:ascii="Arial" w:hAnsi="Arial" w:cs="Arial"/>
-            <w:color w:val="0000FF" w:themeColor="hyperlink"/>
-            <w:u w:val="single"/>
           </w:rPr>
-          <w:t>hhttps://unity3d.com/legal/privacy-policy</w:t>
+          <w:t>https://unity3d.com/legal/privacy-policy</w:t>
         </w:r>
       </w:hyperlink>
     </w:p>
@@ -3786,25 +3698,7 @@
           <w:b/>
           <w:u w:val="single"/>
         </w:rPr>
-        <w:t xml:space="preserve">No Use </w:t>
-      </w:r>
-      <w:proofErr w:type="gramStart"/>
-      <w:r>
-        <w:rPr>
-          <w:rFonts w:ascii="Arial" w:hAnsi="Arial" w:cs="Arial"/>
-          <w:b/>
-          <w:u w:val="single"/>
-        </w:rPr>
-        <w:t>By</w:t>
-      </w:r>
-      <w:proofErr w:type="gramEnd"/>
-      <w:r>
-        <w:rPr>
-          <w:rFonts w:ascii="Arial" w:hAnsi="Arial" w:cs="Arial"/>
-          <w:b/>
-          <w:u w:val="single"/>
-        </w:rPr>
-        <w:t xml:space="preserve"> Minors</w:t>
+        <w:t>No Use By Minors</w:t>
       </w:r>
       <w:bookmarkEnd w:id="1"/>
     </w:p>
@@ -3892,23 +3786,7 @@
           <w:rFonts w:ascii="Arial" w:hAnsi="Arial" w:cs="Arial"/>
           <w:color w:val="000000" w:themeColor="text1"/>
         </w:rPr>
-        <w:t xml:space="preserve">When you create an account with us, you guarantee that you are above the age of 18, and that the information you provide us is accurate, complete, and current </w:t>
-      </w:r>
-      <w:proofErr w:type="gramStart"/>
-      <w:r>
-        <w:rPr>
-          <w:rFonts w:ascii="Arial" w:hAnsi="Arial" w:cs="Arial"/>
-          <w:color w:val="000000" w:themeColor="text1"/>
-        </w:rPr>
-        <w:t>at all times</w:t>
-      </w:r>
-      <w:proofErr w:type="gramEnd"/>
-      <w:r>
-        <w:rPr>
-          <w:rFonts w:ascii="Arial" w:hAnsi="Arial" w:cs="Arial"/>
-          <w:color w:val="000000" w:themeColor="text1"/>
-        </w:rPr>
-        <w:t>. Inaccurate, incomplete, or obsolete information may result in the immediate termination of your account on Service.</w:t>
+        <w:t>When you create an account with us, you guarantee that you are above the age of 18, and that the information you provide us is accurate, complete, and current at all times. Inaccurate, incomplete, or obsolete information may result in the immediate termination of your account on Service.</w:t>
       </w:r>
     </w:p>
     <w:p>
@@ -3944,23 +3822,7 @@
           <w:rFonts w:ascii="Arial" w:hAnsi="Arial" w:cs="Arial"/>
           <w:color w:val="000000" w:themeColor="text1"/>
         </w:rPr>
-        <w:t xml:space="preserve">You are responsible for maintaining the confidentiality of your account and password, including but not limited to the restriction of access to your computer and/or account. You agree to accept responsibility for </w:t>
-      </w:r>
-      <w:proofErr w:type="gramStart"/>
-      <w:r>
-        <w:rPr>
-          <w:rFonts w:ascii="Arial" w:hAnsi="Arial" w:cs="Arial"/>
-          <w:color w:val="000000" w:themeColor="text1"/>
-        </w:rPr>
-        <w:t>any and all</w:t>
-      </w:r>
-      <w:proofErr w:type="gramEnd"/>
-      <w:r>
-        <w:rPr>
-          <w:rFonts w:ascii="Arial" w:hAnsi="Arial" w:cs="Arial"/>
-          <w:color w:val="000000" w:themeColor="text1"/>
-        </w:rPr>
-        <w:t xml:space="preserve"> activities or actions that occur under your account and/or password, whether your password is with our Service or a third-party service. You must notify us immediately upon becoming aware of any breach of security or unauthorized use of your account.</w:t>
+        <w:t>You are responsible for maintaining the confidentiality of your account and password, including but not limited to the restriction of access to your computer and/or account. You agree to accept responsibility for any and all activities or actions that occur under your account and/or password, whether your password is with our Service or a third-party service. You must notify us immediately upon becoming aware of any breach of security or unauthorized use of your account.</w:t>
       </w:r>
     </w:p>
     <w:p>
@@ -4209,9 +4071,10 @@
           <w:rFonts w:ascii="Arial" w:hAnsi="Arial" w:cs="Arial"/>
           <w:color w:val="000000" w:themeColor="text1"/>
         </w:rPr>
+        <w:lastRenderedPageBreak/>
         <w:t>If you are a copyright owner, or authorized on behalf of one, and you believe that the copyrighted work has been copied in a way that constitutes copyright infringement, please submit your claim via email to </w:t>
       </w:r>
-      <w:hyperlink r:id="rId26" w:history="1">
+      <w:hyperlink r:id="rId27" w:history="1">
         <w:r>
           <w:rPr>
             <w:rStyle w:val="Hyperlink"/>
@@ -4225,15 +4088,7 @@
           <w:rFonts w:ascii="Arial" w:hAnsi="Arial" w:cs="Arial"/>
           <w:color w:val="000000" w:themeColor="text1"/>
         </w:rPr>
-        <w:t xml:space="preserve">, with the subject line: “Copyright </w:t>
-      </w:r>
-      <w:r>
-        <w:rPr>
-          <w:rFonts w:ascii="Arial" w:hAnsi="Arial" w:cs="Arial"/>
-          <w:color w:val="000000" w:themeColor="text1"/>
-        </w:rPr>
-        <w:lastRenderedPageBreak/>
-        <w:t>Infringement” and include in your claim a detailed description of the alleged Infringement as detailed below, under “DMCA Notice and Procedure for Copyright Infringement Claims”</w:t>
+        <w:t>, with the subject line: “Copyright Infringement” and include in your claim a detailed description of the alleged Infringement as detailed below, under “DMCA Notice and Procedure for Copyright Infringement Claims”</w:t>
       </w:r>
     </w:p>
     <w:p>
@@ -4269,23 +4124,7 @@
           <w:rFonts w:ascii="Arial" w:hAnsi="Arial" w:cs="Arial"/>
           <w:color w:val="000000" w:themeColor="text1"/>
         </w:rPr>
-        <w:t xml:space="preserve">You may be held accountable for damages (including costs and attorneys' fees) for misrepresentation or </w:t>
-      </w:r>
-      <w:proofErr w:type="gramStart"/>
-      <w:r>
-        <w:rPr>
-          <w:rFonts w:ascii="Arial" w:hAnsi="Arial" w:cs="Arial"/>
-          <w:color w:val="000000" w:themeColor="text1"/>
-        </w:rPr>
-        <w:t>bad-faith</w:t>
-      </w:r>
-      <w:proofErr w:type="gramEnd"/>
-      <w:r>
-        <w:rPr>
-          <w:rFonts w:ascii="Arial" w:hAnsi="Arial" w:cs="Arial"/>
-          <w:color w:val="000000" w:themeColor="text1"/>
-        </w:rPr>
-        <w:t xml:space="preserve"> claims on the infringement of any Content found on and/or through Service on your copyright.</w:t>
+        <w:t>You may be held accountable for damages (including costs and attorneys' fees) for misrepresentation or bad-faith claims on the infringement of any Content found on and/or through Service on your copyright.</w:t>
       </w:r>
     </w:p>
     <w:p>
@@ -4389,16 +4228,8 @@
         <w:rPr>
           <w:rFonts w:ascii="Arial" w:hAnsi="Arial" w:cs="Arial"/>
         </w:rPr>
-        <w:t xml:space="preserve">an electronic or physical signature of the person authorized to act on behalf of the owner of the copyright's </w:t>
-      </w:r>
-      <w:proofErr w:type="gramStart"/>
-      <w:r>
-        <w:rPr>
-          <w:rFonts w:ascii="Arial" w:hAnsi="Arial" w:cs="Arial"/>
-        </w:rPr>
-        <w:t>interest;</w:t>
-      </w:r>
-      <w:proofErr w:type="gramEnd"/>
+        <w:t>an electronic or physical signature of the person authorized to act on behalf of the owner of the copyright's interest;</w:t>
+      </w:r>
     </w:p>
     <w:p>
       <w:pPr>
@@ -4434,16 +4265,8 @@
         <w:rPr>
           <w:rFonts w:ascii="Arial" w:hAnsi="Arial" w:cs="Arial"/>
         </w:rPr>
-        <w:t xml:space="preserve">a description of the copyrighted work that you claim has been infringed, including the URL (i.e., web page address) of the location where the copyrighted work exists or a copy of the copyrighted </w:t>
-      </w:r>
-      <w:proofErr w:type="gramStart"/>
-      <w:r>
-        <w:rPr>
-          <w:rFonts w:ascii="Arial" w:hAnsi="Arial" w:cs="Arial"/>
-        </w:rPr>
-        <w:t>work;</w:t>
-      </w:r>
-      <w:proofErr w:type="gramEnd"/>
+        <w:t>a description of the copyrighted work that you claim has been infringed, including the URL (i.e., web page address) of the location where the copyrighted work exists or a copy of the copyrighted work;</w:t>
+      </w:r>
     </w:p>
     <w:p>
       <w:pPr>
@@ -4479,16 +4302,8 @@
         <w:rPr>
           <w:rFonts w:ascii="Arial" w:hAnsi="Arial" w:cs="Arial"/>
         </w:rPr>
-        <w:t xml:space="preserve">identification of the URL or other specific location on Service where the material that you claim is infringing is </w:t>
-      </w:r>
-      <w:proofErr w:type="gramStart"/>
-      <w:r>
-        <w:rPr>
-          <w:rFonts w:ascii="Arial" w:hAnsi="Arial" w:cs="Arial"/>
-        </w:rPr>
-        <w:t>located;</w:t>
-      </w:r>
-      <w:proofErr w:type="gramEnd"/>
+        <w:t>identification of the URL or other specific location on Service where the material that you claim is infringing is located;</w:t>
+      </w:r>
     </w:p>
     <w:p>
       <w:pPr>
@@ -4524,16 +4339,8 @@
         <w:rPr>
           <w:rFonts w:ascii="Arial" w:hAnsi="Arial" w:cs="Arial"/>
         </w:rPr>
-        <w:t xml:space="preserve">your address, telephone number, and email </w:t>
-      </w:r>
-      <w:proofErr w:type="gramStart"/>
-      <w:r>
-        <w:rPr>
-          <w:rFonts w:ascii="Arial" w:hAnsi="Arial" w:cs="Arial"/>
-        </w:rPr>
-        <w:t>address;</w:t>
-      </w:r>
-      <w:proofErr w:type="gramEnd"/>
+        <w:t>your address, telephone number, and email address;</w:t>
+      </w:r>
     </w:p>
     <w:p>
       <w:pPr>
@@ -4569,16 +4376,8 @@
         <w:rPr>
           <w:rFonts w:ascii="Arial" w:hAnsi="Arial" w:cs="Arial"/>
         </w:rPr>
-        <w:t xml:space="preserve">a statement by you that you have a good faith belief that the disputed use is not authorized by the copyright owner, its agent, or the </w:t>
-      </w:r>
-      <w:proofErr w:type="gramStart"/>
-      <w:r>
-        <w:rPr>
-          <w:rFonts w:ascii="Arial" w:hAnsi="Arial" w:cs="Arial"/>
-        </w:rPr>
-        <w:t>law;</w:t>
-      </w:r>
-      <w:proofErr w:type="gramEnd"/>
+        <w:t>a statement by you that you have a good faith belief that the disputed use is not authorized by the copyright owner, its agent, or the law;</w:t>
+      </w:r>
     </w:p>
     <w:p>
       <w:pPr>
@@ -4650,7 +4449,7 @@
         </w:rPr>
         <w:t>You can contact our Copyright Agent via email at </w:t>
       </w:r>
-      <w:hyperlink r:id="rId27" w:history="1">
+      <w:hyperlink r:id="rId28" w:history="1">
         <w:r>
           <w:rPr>
             <w:rStyle w:val="Hyperlink"/>
@@ -4731,7 +4530,7 @@
         </w:rPr>
         <w:t xml:space="preserve">You may provide us either directly at </w:t>
       </w:r>
-      <w:hyperlink r:id="rId28" w:history="1">
+      <w:hyperlink r:id="rId29" w:history="1">
         <w:r>
           <w:rPr>
             <w:rStyle w:val="Hyperlink"/>
@@ -4805,15 +4604,13 @@
         </w:rPr>
         <w:t xml:space="preserve">The </w:t>
       </w:r>
-      <w:proofErr w:type="gramStart"/>
-      <w:r>
-        <w:rPr>
-          <w:rFonts w:ascii="Arial" w:hAnsi="Arial" w:cs="Arial"/>
-          <w:color w:val="000000" w:themeColor="text1"/>
-        </w:rPr>
-        <w:t>third party</w:t>
-      </w:r>
-      <w:proofErr w:type="gramEnd"/>
+      <w:r>
+        <w:rPr>
+          <w:rFonts w:ascii="Arial" w:hAnsi="Arial" w:cs="Arial"/>
+          <w:color w:val="000000" w:themeColor="text1"/>
+        </w:rPr>
+        <w:t>third-party</w:t>
+      </w:r>
       <w:r>
         <w:rPr>
           <w:rFonts w:ascii="Arial" w:hAnsi="Arial" w:cs="Arial"/>
@@ -4837,6 +4634,7 @@
           <w:rFonts w:ascii="Arial" w:hAnsi="Arial" w:cs="Arial"/>
           <w:color w:val="000000" w:themeColor="text1"/>
         </w:rPr>
+        <w:lastRenderedPageBreak/>
         <w:t xml:space="preserve"> </w:t>
       </w:r>
     </w:p>
@@ -4862,7 +4660,6 @@
           <w:rFonts w:ascii="Arial" w:hAnsi="Arial" w:cs="Arial"/>
           <w:b/>
         </w:rPr>
-        <w:lastRenderedPageBreak/>
         <w:t>Bugsnag</w:t>
       </w:r>
       <w:proofErr w:type="spellEnd"/>
@@ -4905,7 +4702,7 @@
         </w:rPr>
         <w:t xml:space="preserve"> Inc. Please read their Privacy Policy here: </w:t>
       </w:r>
-      <w:hyperlink r:id="rId29" w:history="1">
+      <w:hyperlink r:id="rId30" w:history="1">
         <w:r>
           <w:rPr>
             <w:rStyle w:val="Hyperlink"/>
@@ -4926,7 +4723,13 @@
         </w:rPr>
         <w:t xml:space="preserve"> </w:t>
       </w:r>
-      <w:hyperlink r:id="rId30" w:history="1"/>
+      <w:r>
+        <w:rPr>
+          <w:rFonts w:ascii="Arial" w:hAnsi="Arial" w:cs="Arial"/>
+        </w:rPr>
+        <w:t xml:space="preserve"> </w:t>
+      </w:r>
+      <w:hyperlink r:id="rId31" w:history="1"/>
     </w:p>
     <w:p>
       <w:pPr>
@@ -4985,7 +4788,7 @@
         </w:rPr>
         <w:t xml:space="preserve">ACRA or Application Crash Reports for Android is monitoring platform. Please find more information here: </w:t>
       </w:r>
-      <w:hyperlink r:id="rId31" w:history="1">
+      <w:hyperlink r:id="rId32" w:history="1">
         <w:r>
           <w:rPr>
             <w:rStyle w:val="Hyperlink"/>
@@ -5008,7 +4811,7 @@
         </w:rPr>
         <w:t xml:space="preserve"> </w:t>
       </w:r>
-      <w:hyperlink r:id="rId32" w:history="1"/>
+      <w:hyperlink r:id="rId33" w:history="1"/>
     </w:p>
     <w:p>
       <w:pPr>
@@ -5096,7 +4899,7 @@
         </w:rPr>
         <w:t xml:space="preserve"> Inc. Find out more here: </w:t>
       </w:r>
-      <w:hyperlink r:id="rId33" w:history="1">
+      <w:hyperlink r:id="rId34" w:history="1">
         <w:r>
           <w:rPr>
             <w:rStyle w:val="Hyperlink"/>
@@ -5119,7 +4922,7 @@
         </w:rPr>
         <w:t xml:space="preserve"> </w:t>
       </w:r>
-      <w:hyperlink r:id="rId34" w:history="1"/>
+      <w:hyperlink r:id="rId35" w:history="1"/>
     </w:p>
     <w:p>
       <w:pPr>
@@ -5180,7 +4983,7 @@
         </w:rPr>
         <w:t xml:space="preserve">Sentry is open-source error tracking solution provided by Functional Software Inc. More information is available here: </w:t>
       </w:r>
-      <w:hyperlink r:id="rId35" w:history="1">
+      <w:hyperlink r:id="rId36" w:history="1">
         <w:r>
           <w:rPr>
             <w:rStyle w:val="Hyperlink"/>
@@ -5203,7 +5006,7 @@
         </w:rPr>
         <w:t xml:space="preserve"> </w:t>
       </w:r>
-      <w:hyperlink r:id="rId36" w:history="1"/>
+      <w:hyperlink r:id="rId37" w:history="1"/>
     </w:p>
     <w:p>
       <w:pPr>
@@ -5291,7 +5094,7 @@
         </w:rPr>
         <w:t xml:space="preserve"> Limited. Privacy Policy is accessible at </w:t>
       </w:r>
-      <w:hyperlink r:id="rId37" w:history="1">
+      <w:hyperlink r:id="rId38" w:history="1">
         <w:r>
           <w:rPr>
             <w:rStyle w:val="Hyperlink"/>
@@ -5314,7 +5117,7 @@
         </w:rPr>
         <w:t xml:space="preserve"> </w:t>
       </w:r>
-      <w:hyperlink r:id="rId38" w:history="1"/>
+      <w:hyperlink r:id="rId39" w:history="1"/>
     </w:p>
     <w:p>
       <w:pPr>
@@ -5418,7 +5221,7 @@
         </w:rPr>
         <w:t xml:space="preserve">You may opt-out of certain Firebase features through your mobile device settings, such as your device advertising settings or by following the instructions provided by Google in their Privacy Policy: </w:t>
       </w:r>
-      <w:hyperlink r:id="rId39" w:history="1">
+      <w:hyperlink r:id="rId40" w:history="1">
         <w:r>
           <w:rPr>
             <w:rStyle w:val="Hyperlink"/>
@@ -5433,7 +5236,7 @@
         </w:rPr>
         <w:t xml:space="preserve"> </w:t>
       </w:r>
-      <w:hyperlink r:id="rId40"/>
+      <w:hyperlink r:id="rId41"/>
     </w:p>
     <w:p>
       <w:pPr>
@@ -5468,7 +5271,7 @@
         </w:rPr>
         <w:t xml:space="preserve">For more information on what type of information Firebase collects, please visit the Google Privacy Terms web page: </w:t>
       </w:r>
-      <w:hyperlink r:id="rId41" w:history="1">
+      <w:hyperlink r:id="rId42" w:history="1">
         <w:r>
           <w:rPr>
             <w:rStyle w:val="Hyperlink"/>
@@ -5483,7 +5286,7 @@
         </w:rPr>
         <w:t xml:space="preserve"> </w:t>
       </w:r>
-      <w:hyperlink r:id="rId42"/>
+      <w:hyperlink r:id="rId43"/>
     </w:p>
     <w:p>
       <w:pPr>
@@ -5530,25 +5333,7 @@
           <w:b/>
           <w:u w:val="single"/>
         </w:rPr>
-        <w:t xml:space="preserve">Links </w:t>
-      </w:r>
-      <w:proofErr w:type="gramStart"/>
-      <w:r>
-        <w:rPr>
-          <w:rFonts w:ascii="Arial" w:hAnsi="Arial" w:cs="Arial"/>
-          <w:b/>
-          <w:u w:val="single"/>
-        </w:rPr>
-        <w:t>To</w:t>
-      </w:r>
-      <w:proofErr w:type="gramEnd"/>
-      <w:r>
-        <w:rPr>
-          <w:rFonts w:ascii="Arial" w:hAnsi="Arial" w:cs="Arial"/>
-          <w:b/>
-          <w:u w:val="single"/>
-        </w:rPr>
-        <w:t xml:space="preserve"> Other Web Sites</w:t>
+        <w:t>Links To Other Web Sites</w:t>
       </w:r>
     </w:p>
     <w:p>
@@ -5601,14 +5386,12 @@
         </w:rPr>
         <w:t xml:space="preserve">Crazy Marvin has no control over, and assumes no responsibility for the content, privacy policies, or practices of any </w:t>
       </w:r>
-      <w:proofErr w:type="gramStart"/>
-      <w:r>
-        <w:rPr>
-          <w:rFonts w:ascii="Arial" w:hAnsi="Arial" w:cs="Arial"/>
-        </w:rPr>
-        <w:t>third party</w:t>
-      </w:r>
-      <w:proofErr w:type="gramEnd"/>
+      <w:r>
+        <w:rPr>
+          <w:rFonts w:ascii="Arial" w:hAnsi="Arial" w:cs="Arial"/>
+        </w:rPr>
+        <w:t>third-party</w:t>
+      </w:r>
       <w:r>
         <w:rPr>
           <w:rFonts w:ascii="Arial" w:hAnsi="Arial" w:cs="Arial"/>
@@ -5698,23 +5481,7 @@
           <w:rFonts w:ascii="Arial" w:hAnsi="Arial" w:cs="Arial"/>
           <w:color w:val="000000" w:themeColor="text1"/>
         </w:rPr>
-        <w:t xml:space="preserve">WE STRONGLY ADVISE YOU TO READ THE TERMS OF SERVICE AND PRIVACY POLICIES OF ANY </w:t>
-      </w:r>
-      <w:proofErr w:type="gramStart"/>
-      <w:r>
-        <w:rPr>
-          <w:rFonts w:ascii="Arial" w:hAnsi="Arial" w:cs="Arial"/>
-          <w:color w:val="000000" w:themeColor="text1"/>
-        </w:rPr>
-        <w:t>THIRD PARTY</w:t>
-      </w:r>
-      <w:proofErr w:type="gramEnd"/>
-      <w:r>
-        <w:rPr>
-          <w:rFonts w:ascii="Arial" w:hAnsi="Arial" w:cs="Arial"/>
-          <w:color w:val="000000" w:themeColor="text1"/>
-        </w:rPr>
-        <w:t xml:space="preserve"> WEB SITES OR SERVICES THAT YOU VISIT.</w:t>
+        <w:t>WE STRONGLY ADVISE YOU TO READ THE TERMS OF SERVICE AND PRIVACY POLICIES OF ANY THIRD PARTY WEB SITES OR SERVICES THAT YOU VISIT.</w:t>
       </w:r>
     </w:p>
     <w:p>
@@ -5758,25 +5525,7 @@
           <w:b/>
           <w:u w:val="single"/>
         </w:rPr>
-        <w:t xml:space="preserve">Disclaimer </w:t>
-      </w:r>
-      <w:proofErr w:type="gramStart"/>
-      <w:r>
-        <w:rPr>
-          <w:rFonts w:ascii="Arial" w:hAnsi="Arial" w:cs="Arial"/>
-          <w:b/>
-          <w:u w:val="single"/>
-        </w:rPr>
-        <w:t>Of</w:t>
-      </w:r>
-      <w:proofErr w:type="gramEnd"/>
-      <w:r>
-        <w:rPr>
-          <w:rFonts w:ascii="Arial" w:hAnsi="Arial" w:cs="Arial"/>
-          <w:b/>
-          <w:u w:val="single"/>
-        </w:rPr>
-        <w:t xml:space="preserve"> Warranty </w:t>
+        <w:t xml:space="preserve">Disclaimer Of Warranty </w:t>
       </w:r>
       <w:bookmarkEnd w:id="2"/>
     </w:p>
@@ -5798,7 +5547,7 @@
           <w:rFonts w:ascii="Arial" w:hAnsi="Arial" w:cs="Arial"/>
           <w:color w:val="000000" w:themeColor="text1"/>
         </w:rPr>
-        <w:t xml:space="preserve">THESE SERVICES ARE PROVIDED BY COMPANY ON AN “AS IS” AND “AS AVAILABLE” BASIS. COMPANY MAKES NO REPRESENTATIONS OR WARRANTIES OF ANY KIND, EXPRESS OR IMPLIED, AS TO THE OPERATION OF THEIR SERVICES, OR THE </w:t>
+        <w:t xml:space="preserve">THESE SERVICES ARE PROVIDED BY COMPANY ON AN “AS IS” AND “AS AVAILABLE” BASIS. COMPANY MAKES NO REPRESENTATIONS OR WARRANTIES OF ANY KIND, </w:t>
       </w:r>
       <w:r>
         <w:rPr>
@@ -5806,7 +5555,7 @@
           <w:color w:val="000000" w:themeColor="text1"/>
         </w:rPr>
         <w:lastRenderedPageBreak/>
-        <w:t>INFORMATION, CONTENT OR MATERIALS INCLUDED THEREIN. YOU EXPRESSLY AGREE THAT YOUR USE OF THESE SERVICES, THEIR CONTENT, AND ANY SERVICES OR ITEMS OBTAINED FROM US IS AT YOUR SOLE RISK.</w:t>
+        <w:t>EXPRESS OR IMPLIED, AS TO THE OPERATION OF THEIR SERVICES, OR THE INFORMATION, CONTENT OR MATERIALS INCLUDED THEREIN. YOU EXPRESSLY AGREE THAT YOUR USE OF THESE SERVICES, THEIR CONTENT, AND ANY SERVICES OR ITEMS OBTAINED FROM US IS AT YOUR SOLE RISK.</w:t>
       </w:r>
     </w:p>
     <w:p>
@@ -5965,25 +5714,7 @@
           <w:b/>
           <w:u w:val="single"/>
         </w:rPr>
-        <w:t xml:space="preserve">Limitation </w:t>
-      </w:r>
-      <w:proofErr w:type="gramStart"/>
-      <w:r>
-        <w:rPr>
-          <w:rFonts w:ascii="Arial" w:hAnsi="Arial" w:cs="Arial"/>
-          <w:b/>
-          <w:u w:val="single"/>
-        </w:rPr>
-        <w:t>Of</w:t>
-      </w:r>
-      <w:proofErr w:type="gramEnd"/>
-      <w:r>
-        <w:rPr>
-          <w:rFonts w:ascii="Arial" w:hAnsi="Arial" w:cs="Arial"/>
-          <w:b/>
-          <w:u w:val="single"/>
-        </w:rPr>
-        <w:t xml:space="preserve"> Liability</w:t>
+        <w:t>Limitation Of Liability</w:t>
       </w:r>
       <w:bookmarkEnd w:id="3"/>
     </w:p>
@@ -6121,6 +5852,7 @@
           <w:rFonts w:ascii="Arial" w:hAnsi="Arial" w:cs="Arial"/>
           <w:color w:val="000000" w:themeColor="text1"/>
         </w:rPr>
+        <w:lastRenderedPageBreak/>
         <w:t xml:space="preserve"> </w:t>
       </w:r>
     </w:p>
@@ -6139,7 +5871,6 @@
           <w:rFonts w:ascii="Arial" w:hAnsi="Arial" w:cs="Arial"/>
           <w:color w:val="000000" w:themeColor="text1"/>
         </w:rPr>
-        <w:lastRenderedPageBreak/>
         <w:t>All provisions of Terms which by their nature should survive termination shall survive termination, including, without limitation, ownership provisions, warranty disclaimers, indemnity and limitations of liability.</w:t>
       </w:r>
     </w:p>
@@ -6294,25 +6025,7 @@
           <w:b/>
           <w:u w:val="single"/>
         </w:rPr>
-        <w:t xml:space="preserve">Changes </w:t>
-      </w:r>
-      <w:proofErr w:type="gramStart"/>
-      <w:r>
-        <w:rPr>
-          <w:rFonts w:ascii="Arial" w:hAnsi="Arial" w:cs="Arial"/>
-          <w:b/>
-          <w:u w:val="single"/>
-        </w:rPr>
-        <w:t>To</w:t>
-      </w:r>
-      <w:proofErr w:type="gramEnd"/>
-      <w:r>
-        <w:rPr>
-          <w:rFonts w:ascii="Arial" w:hAnsi="Arial" w:cs="Arial"/>
-          <w:b/>
-          <w:u w:val="single"/>
-        </w:rPr>
-        <w:t xml:space="preserve"> Service</w:t>
+        <w:t>Changes To Service</w:t>
       </w:r>
     </w:p>
     <w:p>
@@ -6379,25 +6092,7 @@
           <w:b/>
           <w:u w:val="single"/>
         </w:rPr>
-        <w:t xml:space="preserve">Amendments </w:t>
-      </w:r>
-      <w:proofErr w:type="gramStart"/>
-      <w:r>
-        <w:rPr>
-          <w:rFonts w:ascii="Arial" w:hAnsi="Arial" w:cs="Arial"/>
-          <w:b/>
-          <w:u w:val="single"/>
-        </w:rPr>
-        <w:t>To</w:t>
-      </w:r>
-      <w:proofErr w:type="gramEnd"/>
-      <w:r>
-        <w:rPr>
-          <w:rFonts w:ascii="Arial" w:hAnsi="Arial" w:cs="Arial"/>
-          <w:b/>
-          <w:u w:val="single"/>
-        </w:rPr>
-        <w:t xml:space="preserve"> Terms</w:t>
+        <w:t>Amendments To Terms</w:t>
       </w:r>
     </w:p>
     <w:p>
@@ -6452,23 +6147,7 @@
           <w:rFonts w:ascii="Arial" w:hAnsi="Arial" w:cs="Arial"/>
           <w:color w:val="000000" w:themeColor="text1"/>
         </w:rPr>
-        <w:t xml:space="preserve">Your continued use of the Platform following the posting of revised Terms means that you accept and agree to the changes. You are expected to check this page </w:t>
-      </w:r>
-      <w:proofErr w:type="gramStart"/>
-      <w:r>
-        <w:rPr>
-          <w:rFonts w:ascii="Arial" w:hAnsi="Arial" w:cs="Arial"/>
-          <w:color w:val="000000" w:themeColor="text1"/>
-        </w:rPr>
-        <w:t>frequently</w:t>
-      </w:r>
-      <w:proofErr w:type="gramEnd"/>
-      <w:r>
-        <w:rPr>
-          <w:rFonts w:ascii="Arial" w:hAnsi="Arial" w:cs="Arial"/>
-          <w:color w:val="000000" w:themeColor="text1"/>
-        </w:rPr>
-        <w:t xml:space="preserve"> so you are aware of any changes, as they are binding on you.</w:t>
+        <w:t>Your continued use of the Platform following the posting of revised Terms means that you accept and agree to the changes. You are expected to check this page frequently so you are aware of any changes, as they are binding on you.</w:t>
       </w:r>
     </w:p>
     <w:p>
@@ -6554,25 +6233,7 @@
           <w:b/>
           <w:u w:val="single"/>
         </w:rPr>
-        <w:t xml:space="preserve">Waiver </w:t>
-      </w:r>
-      <w:proofErr w:type="gramStart"/>
-      <w:r>
-        <w:rPr>
-          <w:rFonts w:ascii="Arial" w:hAnsi="Arial" w:cs="Arial"/>
-          <w:b/>
-          <w:u w:val="single"/>
-        </w:rPr>
-        <w:t>And</w:t>
-      </w:r>
-      <w:proofErr w:type="gramEnd"/>
-      <w:r>
-        <w:rPr>
-          <w:rFonts w:ascii="Arial" w:hAnsi="Arial" w:cs="Arial"/>
-          <w:b/>
-          <w:u w:val="single"/>
-        </w:rPr>
-        <w:t xml:space="preserve"> Severability</w:t>
+        <w:t>Waiver And Severability</w:t>
       </w:r>
       <w:bookmarkEnd w:id="7"/>
     </w:p>
@@ -6757,6 +6418,7 @@
           <w:b/>
           <w:u w:val="single"/>
         </w:rPr>
+        <w:lastRenderedPageBreak/>
         <w:t>Contact Us</w:t>
       </w:r>
     </w:p>
@@ -6794,10 +6456,9 @@
           <w:rFonts w:ascii="Arial" w:hAnsi="Arial" w:cs="Arial"/>
           <w:color w:val="000000" w:themeColor="text1"/>
         </w:rPr>
-        <w:lastRenderedPageBreak/>
         <w:t xml:space="preserve">By email: </w:t>
       </w:r>
-      <w:hyperlink r:id="rId43" w:history="1">
+      <w:hyperlink r:id="rId44" w:history="1">
         <w:r>
           <w:rPr>
             <w:rStyle w:val="Hyperlink"/>
@@ -20301,7 +19962,7 @@
 </file>
 
 <file path=customXml/itemProps1.xml><?xml version="1.0" encoding="utf-8"?>
-<ds:datastoreItem xmlns:ds="http://schemas.openxmlformats.org/officeDocument/2006/customXml" ds:itemID="{55621E13-8E80-436E-9EDF-8D39AA72919B}">
+<ds:datastoreItem xmlns:ds="http://schemas.openxmlformats.org/officeDocument/2006/customXml" ds:itemID="{B14DEF46-20FD-431E-ABD1-81914CD05E9B}">
   <ds:schemaRefs>
     <ds:schemaRef ds:uri="http://schemas.openxmlformats.org/officeDocument/2006/bibliography"/>
   </ds:schemaRefs>

</xml_diff>